<commit_message>
Added dark logo and travel pdf
</commit_message>
<xml_diff>
--- a/travel tips.docx
+++ b/travel tips.docx
@@ -6,30 +6,12 @@
       <w:pPr>
         <w:spacing w:after="0" w:line="240" w:lineRule="auto"/>
         <w:rPr>
-          <w:rFonts w:ascii="Times New Roman" w:eastAsia="Times New Roman" w:hAnsi="Times New Roman" w:cs="Times New Roman"/>
-          <w:sz w:val="24"/>
-          <w:szCs w:val="24"/>
-        </w:rPr>
-      </w:pPr>
-      <w:r>
-        <w:rPr>
           <w:rFonts w:ascii="Verdana" w:eastAsia="Times New Roman" w:hAnsi="Verdana" w:cs="Times New Roman"/>
           <w:color w:val="000000"/>
           <w:sz w:val="18"/>
           <w:szCs w:val="18"/>
           <w:shd w:val="clear" w:color="auto" w:fill="FFFFFF"/>
         </w:rPr>
-        <w:t>Via Vittorio Veneto 121</w:t>
-      </w:r>
-    </w:p>
-    <w:p>
-      <w:pPr>
-        <w:spacing w:after="0" w:line="240" w:lineRule="auto"/>
-        <w:rPr>
-          <w:rFonts w:ascii="Times New Roman" w:eastAsia="Times New Roman" w:hAnsi="Times New Roman" w:cs="Times New Roman"/>
-          <w:sz w:val="24"/>
-          <w:szCs w:val="24"/>
-        </w:rPr>
       </w:pPr>
       <w:r>
         <w:rPr>
@@ -39,19 +21,12 @@
           <w:szCs w:val="18"/>
           <w:shd w:val="clear" w:color="auto" w:fill="FFFFFF"/>
         </w:rPr>
-        <w:t>Very Sanitary</w:t>
-      </w:r>
-    </w:p>
-    <w:p>
-      <w:pPr>
-        <w:spacing w:after="0" w:line="240" w:lineRule="auto"/>
-        <w:rPr>
-          <w:rFonts w:ascii="Times New Roman" w:eastAsia="Times New Roman" w:hAnsi="Times New Roman" w:cs="Times New Roman"/>
-          <w:sz w:val="24"/>
-          <w:szCs w:val="24"/>
-        </w:rPr>
-      </w:pPr>
-      <w:r>
+        <w:t xml:space="preserve">Us embassy address </w:t>
+      </w:r>
+    </w:p>
+    <w:p>
+      <w:pPr>
+        <w:spacing w:after="0" w:line="240" w:lineRule="auto"/>
         <w:rPr>
           <w:rFonts w:ascii="Verdana" w:eastAsia="Times New Roman" w:hAnsi="Verdana" w:cs="Times New Roman"/>
           <w:color w:val="000000"/>
@@ -59,6 +34,91 @@
           <w:szCs w:val="18"/>
           <w:shd w:val="clear" w:color="auto" w:fill="FFFFFF"/>
         </w:rPr>
+      </w:pPr>
+      <w:r>
+        <w:rPr>
+          <w:rFonts w:ascii="Verdana" w:eastAsia="Times New Roman" w:hAnsi="Verdana" w:cs="Times New Roman"/>
+          <w:color w:val="000000"/>
+          <w:sz w:val="18"/>
+          <w:szCs w:val="18"/>
+          <w:shd w:val="clear" w:color="auto" w:fill="FFFFFF"/>
+        </w:rPr>
+        <w:t>Via Vittorio Veneto, 119a, 00187 Roma, Italy</w:t>
+      </w:r>
+    </w:p>
+    <w:p>
+      <w:pPr>
+        <w:spacing w:after="0" w:line="240" w:lineRule="auto"/>
+        <w:rPr>
+          <w:rFonts w:ascii="Verdana" w:eastAsia="Times New Roman" w:hAnsi="Verdana" w:cs="Times New Roman"/>
+          <w:color w:val="000000"/>
+          <w:sz w:val="18"/>
+          <w:szCs w:val="18"/>
+          <w:shd w:val="clear" w:color="auto" w:fill="FFFFFF"/>
+        </w:rPr>
+      </w:pPr>
+    </w:p>
+    <w:p>
+      <w:pPr>
+        <w:spacing w:after="0" w:line="240" w:lineRule="auto"/>
+        <w:rPr>
+          <w:rFonts w:ascii="Verdana" w:eastAsia="Times New Roman" w:hAnsi="Verdana" w:cs="Times New Roman"/>
+          <w:color w:val="000000"/>
+          <w:sz w:val="18"/>
+          <w:szCs w:val="18"/>
+          <w:shd w:val="clear" w:color="auto" w:fill="FFFFFF"/>
+        </w:rPr>
+      </w:pPr>
+      <w:r>
+        <w:rPr>
+          <w:rFonts w:ascii="Verdana" w:eastAsia="Times New Roman" w:hAnsi="Verdana" w:cs="Times New Roman"/>
+          <w:color w:val="000000"/>
+          <w:sz w:val="18"/>
+          <w:szCs w:val="18"/>
+          <w:shd w:val="clear" w:color="auto" w:fill="FFFFFF"/>
+        </w:rPr>
+        <w:t>Very Sanitary</w:t>
+      </w:r>
+    </w:p>
+    <w:p>
+      <w:pPr>
+        <w:spacing w:after="0" w:line="240" w:lineRule="auto"/>
+        <w:rPr>
+          <w:rFonts w:ascii="Verdana" w:eastAsia="Times New Roman" w:hAnsi="Verdana" w:cs="Times New Roman"/>
+          <w:color w:val="000000"/>
+          <w:sz w:val="18"/>
+          <w:szCs w:val="18"/>
+          <w:shd w:val="clear" w:color="auto" w:fill="FFFFFF"/>
+        </w:rPr>
+      </w:pPr>
+    </w:p>
+    <w:p>
+      <w:pPr>
+        <w:spacing w:after="0" w:line="240" w:lineRule="auto"/>
+        <w:rPr>
+          <w:rFonts w:ascii="Times New Roman" w:eastAsia="Times New Roman" w:hAnsi="Times New Roman" w:cs="Times New Roman"/>
+          <w:sz w:val="24"/>
+          <w:szCs w:val="24"/>
+        </w:rPr>
+      </w:pPr>
+    </w:p>
+    <w:p>
+      <w:pPr>
+        <w:spacing w:after="0" w:line="240" w:lineRule="auto"/>
+        <w:rPr>
+          <w:rFonts w:ascii="Times New Roman" w:eastAsia="Times New Roman" w:hAnsi="Times New Roman" w:cs="Times New Roman"/>
+          <w:sz w:val="24"/>
+          <w:szCs w:val="24"/>
+        </w:rPr>
+      </w:pPr>
+      <w:r>
+        <w:rPr>
+          <w:rFonts w:ascii="Verdana" w:eastAsia="Times New Roman" w:hAnsi="Verdana" w:cs="Times New Roman"/>
+          <w:color w:val="000000"/>
+          <w:sz w:val="18"/>
+          <w:szCs w:val="18"/>
+          <w:shd w:val="clear" w:color="auto" w:fill="FFFFFF"/>
+        </w:rPr>
         <w:t>Basic words</w:t>
       </w:r>
     </w:p>
@@ -458,52 +518,102 @@
       <w:pPr>
         <w:spacing w:after="0" w:line="240" w:lineRule="auto"/>
         <w:rPr>
-          <w:rFonts w:ascii="Times New Roman" w:eastAsia="Times New Roman" w:hAnsi="Times New Roman" w:cs="Times New Roman"/>
-          <w:sz w:val="24"/>
-          <w:szCs w:val="24"/>
-        </w:rPr>
-      </w:pPr>
-      <w:r>
-        <w:rPr>
-          <w:rFonts w:ascii="Arial" w:eastAsia="Times New Roman" w:hAnsi="Arial" w:cs="Arial"/>
-          <w:color w:val="000000"/>
-          <w:sz w:val="24"/>
-          <w:szCs w:val="24"/>
-          <w:shd w:val="clear" w:color="auto" w:fill="FFFFFF"/>
-        </w:rPr>
-        <w:t>1</w:t>
-      </w:r>
-      <w:r>
-        <w:rPr>
-          <w:rFonts w:ascii="Arial" w:eastAsia="Times New Roman" w:hAnsi="Arial" w:cs="Arial"/>
-          <w:color w:val="000000"/>
-          <w:sz w:val="24"/>
-          <w:szCs w:val="24"/>
-          <w:u w:val="single"/>
-          <w:shd w:val="clear" w:color="auto" w:fill="FFFFFF"/>
-        </w:rPr>
-        <w:t>USD</w:t>
-      </w:r>
-      <w:r>
-        <w:rPr>
-          <w:rFonts w:ascii="Arial" w:eastAsia="Times New Roman" w:hAnsi="Arial" w:cs="Arial"/>
-          <w:color w:val="000000"/>
-          <w:sz w:val="24"/>
-          <w:szCs w:val="24"/>
-          <w:shd w:val="clear" w:color="auto" w:fill="FFFFFF"/>
-        </w:rPr>
-        <w:t>=</w:t>
-      </w:r>
-      <w:r>
-        <w:rPr>
           <w:rFonts w:ascii="Arial" w:eastAsia="Times New Roman" w:hAnsi="Arial" w:cs="Arial"/>
           <w:color w:val="212121"/>
           <w:sz w:val="48"/>
           <w:szCs w:val="48"/>
           <w:shd w:val="clear" w:color="auto" w:fill="FFFFFF"/>
         </w:rPr>
+      </w:pPr>
+      <w:r>
+        <w:rPr>
+          <w:rFonts w:ascii="Arial" w:eastAsia="Times New Roman" w:hAnsi="Arial" w:cs="Arial"/>
+          <w:color w:val="000000"/>
+          <w:sz w:val="24"/>
+          <w:szCs w:val="24"/>
+          <w:shd w:val="clear" w:color="auto" w:fill="FFFFFF"/>
+        </w:rPr>
+        <w:t>1</w:t>
+      </w:r>
+      <w:r>
+        <w:rPr>
+          <w:rFonts w:ascii="Arial" w:eastAsia="Times New Roman" w:hAnsi="Arial" w:cs="Arial"/>
+          <w:color w:val="000000"/>
+          <w:sz w:val="24"/>
+          <w:szCs w:val="24"/>
+          <w:u w:val="single"/>
+          <w:shd w:val="clear" w:color="auto" w:fill="FFFFFF"/>
+        </w:rPr>
+        <w:t>USD</w:t>
+      </w:r>
+      <w:r>
+        <w:rPr>
+          <w:rFonts w:ascii="Arial" w:eastAsia="Times New Roman" w:hAnsi="Arial" w:cs="Arial"/>
+          <w:color w:val="000000"/>
+          <w:sz w:val="24"/>
+          <w:szCs w:val="24"/>
+          <w:shd w:val="clear" w:color="auto" w:fill="FFFFFF"/>
+        </w:rPr>
+        <w:t>=</w:t>
+      </w:r>
+      <w:r>
+        <w:rPr>
+          <w:rFonts w:ascii="Arial" w:eastAsia="Times New Roman" w:hAnsi="Arial" w:cs="Arial"/>
+          <w:color w:val="212121"/>
+          <w:sz w:val="48"/>
+          <w:szCs w:val="48"/>
+          <w:shd w:val="clear" w:color="auto" w:fill="FFFFFF"/>
+        </w:rPr>
         <w:t>0.81 Euro</w:t>
       </w:r>
+    </w:p>
+    <w:p>
+      <w:pPr>
+        <w:spacing w:after="0" w:line="240" w:lineRule="auto"/>
+        <w:rPr>
+          <w:rFonts w:ascii="Arial" w:eastAsia="Times New Roman" w:hAnsi="Arial" w:cs="Arial"/>
+          <w:color w:val="212121"/>
+          <w:sz w:val="48"/>
+          <w:szCs w:val="48"/>
+          <w:shd w:val="clear" w:color="auto" w:fill="FFFFFF"/>
+        </w:rPr>
+      </w:pPr>
+    </w:p>
+    <w:p>
+      <w:pPr>
+        <w:spacing w:after="0" w:line="240" w:lineRule="auto"/>
+        <w:rPr>
+          <w:rFonts w:ascii="Arial" w:eastAsia="Times New Roman" w:hAnsi="Arial" w:cs="Arial"/>
+          <w:color w:val="212121"/>
+          <w:sz w:val="48"/>
+          <w:szCs w:val="48"/>
+          <w:shd w:val="clear" w:color="auto" w:fill="FFFFFF"/>
+        </w:rPr>
+      </w:pPr>
+    </w:p>
+    <w:p>
+      <w:pPr>
+        <w:spacing w:after="0" w:line="240" w:lineRule="auto"/>
+        <w:rPr>
+          <w:rFonts w:ascii="Arial" w:eastAsia="Times New Roman" w:hAnsi="Arial" w:cs="Arial"/>
+          <w:color w:val="212121"/>
+          <w:sz w:val="48"/>
+          <w:szCs w:val="48"/>
+          <w:shd w:val="clear" w:color="auto" w:fill="FFFFFF"/>
+        </w:rPr>
+      </w:pPr>
+    </w:p>
+    <w:p>
+      <w:pPr>
+        <w:spacing w:after="0" w:line="240" w:lineRule="auto"/>
+        <w:rPr>
+          <w:rFonts w:ascii="Times New Roman" w:eastAsia="Times New Roman" w:hAnsi="Times New Roman" w:cs="Times New Roman"/>
+          <w:sz w:val="24"/>
+          <w:szCs w:val="24"/>
+        </w:rPr>
+      </w:pPr>
+      <w:bookmarkStart w:id="0" w:name="_GoBack"/>
+      <w:bookmarkEnd w:id="0"/>
     </w:p>
     <w:p>
       <w:pPr>
@@ -902,6 +1012,7 @@
           <w:szCs w:val="18"/>
           <w:shd w:val="clear" w:color="auto" w:fill="FFFFFF"/>
         </w:rPr>
+        <w:lastRenderedPageBreak/>
         <w:t>142 Old Hope Rd., Kingston 6, Jamaica</w:t>
       </w:r>
     </w:p>
@@ -987,10 +1098,7 @@
         <w:t>113.05</w:t>
       </w:r>
     </w:p>
-    <w:p>
-      <w:bookmarkStart w:id="0" w:name="_GoBack"/>
-      <w:bookmarkEnd w:id="0"/>
-    </w:p>
+    <w:p/>
     <w:sectPr>
       <w:pgSz w:w="12240" w:h="15840"/>
       <w:pgMar w:top="1440" w:right="1440" w:bottom="1440" w:left="1440" w:header="720" w:footer="720" w:gutter="0"/>

</xml_diff>